<commit_message>
links to tobacco data sources
</commit_message>
<xml_diff>
--- a/data-raw/tobacco data sources for IO modelling.docx
+++ b/data-raw/tobacco data sources for IO modelling.docx
@@ -27,127 +27,6 @@
         </w:rPr>
         <w:t>(All accessed 19/08/2020)</w:t>
       </w:r>
-      <w:bookmarkStart w:id="0" w:name="_GoBack"/>
-      <w:bookmarkEnd w:id="0"/>
-    </w:p>
-    <w:p>
-      <w:r>
-        <w:fldChar w:fldCharType="begin"/>
-      </w:r>
-      <w:r>
-        <w:instrText xml:space="preserve"> HYPERLINK "https://www.ons.gov.uk/peoplepopulationandcommunity/healthandsocialcare/drugusealcoholandsmoking/datasets/adultsmokinghabitsingreatbritain" </w:instrText>
-      </w:r>
-      <w:r>
-        <w:fldChar w:fldCharType="separate"/>
-      </w:r>
-      <w:r>
-        <w:rPr>
-          <w:rStyle w:val="Hyperlink"/>
-        </w:rPr>
-        <w:t>ONS Adult Smoking Habits Data</w:t>
-      </w:r>
-      <w:r>
-        <w:fldChar w:fldCharType="end"/>
-      </w:r>
-    </w:p>
-    <w:p>
-      <w:r>
-        <w:t>(</w:t>
-      </w:r>
-      <w:proofErr w:type="gramStart"/>
-      <w:r>
-        <w:t>all</w:t>
-      </w:r>
-      <w:proofErr w:type="gramEnd"/>
-      <w:r>
-        <w:t xml:space="preserve"> over age 16)</w:t>
-      </w:r>
-      <w:r>
-        <w:t xml:space="preserve"> – Population smoking proportions and average daily cigarette consumption. </w:t>
-      </w:r>
-    </w:p>
-    <w:p>
-      <w:r>
-        <w:t xml:space="preserve">Tab 1: Proportion of cig smokers, by sex and age, GB 1974-2019 </w:t>
-      </w:r>
-    </w:p>
-    <w:p>
-      <w:r>
-        <w:t xml:space="preserve">Tab 2: Proportion of never smoked </w:t>
-      </w:r>
-    </w:p>
-    <w:p>
-      <w:r>
-        <w:t xml:space="preserve">Tab 3: Proportion who have quit </w:t>
-      </w:r>
-    </w:p>
-    <w:p>
-      <w:r>
-        <w:t>Tab 4:</w:t>
-      </w:r>
-      <w:r>
-        <w:t xml:space="preserve"> Average daily cigarette consumption, by sex and age, GB 1974-2019 (all smokers)</w:t>
-      </w:r>
-    </w:p>
-    <w:p>
-      <w:r>
-        <w:t>Tab 5: Type of cigarette smoked, by sex, GB 2014-2019 (FM vs RYO)</w:t>
-      </w:r>
-    </w:p>
-    <w:p>
-      <w:r>
-        <w:t>Tab 6: Time to First Cigarette of the Day after Waking, GB 2015-2019</w:t>
-      </w:r>
-    </w:p>
-    <w:p>
-      <w:r>
-        <w:t>Tab 7: Intention to quit, GB 2015-2019</w:t>
-      </w:r>
-    </w:p>
-    <w:p>
-      <w:r>
-        <w:t>Tab 8: Intention to quit and time to first cig of the day, GB 2015-2019</w:t>
-      </w:r>
-    </w:p>
-    <w:p>
-      <w:r>
-        <w:t>Tab 9: Cigarette smoking habits by economic activity, GB 2000-2019 (all over 16)</w:t>
-      </w:r>
-    </w:p>
-    <w:p>
-      <w:r>
-        <w:t>Tab 10a: Cigarette smoking habits by annual income, 2014-2019</w:t>
-      </w:r>
-    </w:p>
-    <w:p>
-      <w:r>
-        <w:t>Tab 10</w:t>
-      </w:r>
-      <w:r>
-        <w:t>b</w:t>
-      </w:r>
-      <w:r>
-        <w:t xml:space="preserve">: </w:t>
-      </w:r>
-      <w:r>
-        <w:t>Average daily consumption</w:t>
-      </w:r>
-      <w:r>
-        <w:t xml:space="preserve"> by annual income, 2014-2019</w:t>
-      </w:r>
-      <w:r>
-        <w:t xml:space="preserve"> (all smokers)</w:t>
-      </w:r>
-    </w:p>
-    <w:p>
-      <w:r>
-        <w:t xml:space="preserve">Tab 11: Smoking habits with dependents in the household </w:t>
-      </w:r>
-    </w:p>
-    <w:p>
-      <w:r>
-        <w:t>Tab 12: Confidence Intervals</w:t>
-      </w:r>
     </w:p>
     <w:p>
       <w:hyperlink r:id="rId4" w:history="1">
@@ -155,19 +34,101 @@
           <w:rPr>
             <w:rStyle w:val="Hyperlink"/>
           </w:rPr>
-          <w:t>ONS Consumer Trends D</w:t>
+          <w:t>ONS Adult Smoking Habits Data</w:t>
         </w:r>
+      </w:hyperlink>
+    </w:p>
+    <w:p>
+      <w:r>
+        <w:t>(</w:t>
+      </w:r>
+      <w:proofErr w:type="gramStart"/>
+      <w:r>
+        <w:t>all</w:t>
+      </w:r>
+      <w:proofErr w:type="gramEnd"/>
+      <w:r>
+        <w:t xml:space="preserve"> over age 16)</w:t>
+      </w:r>
+      <w:r>
+        <w:t xml:space="preserve"> – Population smoking proportions and average daily cigarette consumption. </w:t>
+      </w:r>
+    </w:p>
+    <w:p>
+      <w:r>
+        <w:t xml:space="preserve">Tab 1: Proportion of cig smokers, by sex and age, GB 1974-2019 </w:t>
+      </w:r>
+    </w:p>
+    <w:p>
+      <w:r>
+        <w:t xml:space="preserve">Tab 2: Proportion of never smoked </w:t>
+      </w:r>
+    </w:p>
+    <w:p>
+      <w:r>
+        <w:t xml:space="preserve">Tab 3: Proportion who have quit </w:t>
+      </w:r>
+    </w:p>
+    <w:p>
+      <w:r>
+        <w:t>Tab 4:</w:t>
+      </w:r>
+      <w:r>
+        <w:t xml:space="preserve"> Average daily cigarette consumption, by sex and age, GB 1974-2019 (all smokers)</w:t>
+      </w:r>
+    </w:p>
+    <w:p>
+      <w:r>
+        <w:t>Tab 5: Type of cigarette smoked, by sex, GB 2014-2019 (FM vs RYO)</w:t>
+      </w:r>
+    </w:p>
+    <w:p>
+      <w:r>
+        <w:t>Tab 6: Time to First Cigarette of the Day after Waking, GB 2015-2019</w:t>
+      </w:r>
+    </w:p>
+    <w:p>
+      <w:r>
+        <w:t>Tab 7: Intention to quit, GB 2015-2019</w:t>
+      </w:r>
+    </w:p>
+    <w:p>
+      <w:r>
+        <w:t>Tab 8: Intention to quit and time to first cig of the day, GB 2015-2019</w:t>
+      </w:r>
+    </w:p>
+    <w:p>
+      <w:r>
+        <w:t>Tab 9: Cigarette smoking habits by economic activity, GB 2000-2019 (all over 16)</w:t>
+      </w:r>
+    </w:p>
+    <w:p>
+      <w:r>
+        <w:t>Tab 10a: Cigarette smoking habits by annual income, 2014-2019</w:t>
+      </w:r>
+    </w:p>
+    <w:p>
+      <w:r>
+        <w:t>Tab 10b: Average daily consumption by annual income, 2014-2019 (all smokers)</w:t>
+      </w:r>
+    </w:p>
+    <w:p>
+      <w:r>
+        <w:t xml:space="preserve">Tab 11: Smoking habits with dependents in the household </w:t>
+      </w:r>
+    </w:p>
+    <w:p>
+      <w:r>
+        <w:t>Tab 12: Confidence Intervals</w:t>
+      </w:r>
+    </w:p>
+    <w:p>
+      <w:hyperlink r:id="rId5" w:history="1">
         <w:r>
           <w:rPr>
             <w:rStyle w:val="Hyperlink"/>
           </w:rPr>
-          <w:t>a</w:t>
-        </w:r>
-        <w:r>
-          <w:rPr>
-            <w:rStyle w:val="Hyperlink"/>
-          </w:rPr>
-          <w:t>ta</w:t>
+          <w:t>ONS Consumer Trends Data</w:t>
         </w:r>
       </w:hyperlink>
     </w:p>
@@ -191,7 +152,7 @@
       </w:r>
     </w:p>
     <w:p>
-      <w:hyperlink r:id="rId5" w:history="1">
+      <w:hyperlink r:id="rId6" w:history="1">
         <w:r>
           <w:rPr>
             <w:rStyle w:val="Hyperlink"/>
@@ -201,7 +162,7 @@
       </w:hyperlink>
     </w:p>
     <w:p>
-      <w:hyperlink r:id="rId6" w:history="1">
+      <w:hyperlink r:id="rId7" w:history="1">
         <w:r>
           <w:rPr>
             <w:rStyle w:val="Hyperlink"/>
@@ -211,11 +172,16 @@
       </w:hyperlink>
     </w:p>
     <w:p>
-      <w:pPr>
-        <w:rPr>
-          <w:b/>
-        </w:rPr>
-      </w:pPr>
+      <w:hyperlink r:id="rId8" w:history="1">
+        <w:r>
+          <w:rPr>
+            <w:rStyle w:val="Hyperlink"/>
+          </w:rPr>
+          <w:t>https://www.statista.com/statistics/603088/total-cigarettes-released-for-consumption-united-kingdom-uk/</w:t>
+        </w:r>
+      </w:hyperlink>
+      <w:bookmarkStart w:id="0" w:name="_GoBack"/>
+      <w:bookmarkEnd w:id="0"/>
     </w:p>
     <w:sectPr>
       <w:pgSz w:w="11906" w:h="16838"/>

</xml_diff>